<commit_message>
Componentes creados: Slider, Categories, CategoryItem +documentacion
</commit_message>
<xml_diff>
--- a/Documentacion/1- Guia Diseño ecommerce con Reac-Primeros Pasos.docx
+++ b/Documentacion/1- Guia Diseño ecommerce con Reac-Primeros Pasos.docx
@@ -810,6 +810,9 @@
         <w:ind w:left="360"/>
       </w:pPr>
       <w:r>
+        <w:rPr>
+          <w:noProof/>
+        </w:rPr>
         <w:lastRenderedPageBreak/>
         <w:drawing>
           <wp:inline distT="0" distB="0" distL="0" distR="0" wp14:anchorId="6D10AB67" wp14:editId="7252BF65">
@@ -853,6 +856,9 @@
         <w:ind w:left="360"/>
       </w:pPr>
       <w:r>
+        <w:rPr>
+          <w:noProof/>
+        </w:rPr>
         <w:drawing>
           <wp:inline distT="0" distB="0" distL="0" distR="0" wp14:anchorId="0E84A194" wp14:editId="290F4CB2">
             <wp:extent cx="3794078" cy="1797873"/>
@@ -903,6 +909,9 @@
         <w:ind w:left="360"/>
       </w:pPr>
       <w:r>
+        <w:rPr>
+          <w:noProof/>
+        </w:rPr>
         <w:drawing>
           <wp:inline distT="0" distB="0" distL="0" distR="0" wp14:anchorId="273D1BE8" wp14:editId="0C18406B">
             <wp:extent cx="5612130" cy="1477645"/>
@@ -953,6 +962,9 @@
         <w:ind w:left="360"/>
       </w:pPr>
       <w:r>
+        <w:rPr>
+          <w:noProof/>
+        </w:rPr>
         <w:drawing>
           <wp:inline distT="0" distB="0" distL="0" distR="0" wp14:anchorId="6911F87F" wp14:editId="63C44DBE">
             <wp:extent cx="5612130" cy="1264285"/>
@@ -995,6 +1007,9 @@
         <w:ind w:left="360"/>
       </w:pPr>
       <w:r>
+        <w:rPr>
+          <w:noProof/>
+        </w:rPr>
         <w:lastRenderedPageBreak/>
         <w:drawing>
           <wp:inline distT="0" distB="0" distL="0" distR="0" wp14:anchorId="4F003686" wp14:editId="221DB782">
@@ -1086,6 +1101,9 @@
         <w:ind w:left="360"/>
       </w:pPr>
       <w:r>
+        <w:rPr>
+          <w:noProof/>
+        </w:rPr>
         <w:drawing>
           <wp:inline distT="0" distB="0" distL="0" distR="0" wp14:anchorId="4E50FCC3" wp14:editId="08B8F815">
             <wp:extent cx="4688006" cy="769801"/>
@@ -1131,16 +1149,1294 @@
     <w:p>
       <w:pPr>
         <w:ind w:left="360"/>
-      </w:pPr>
-    </w:p>
-    <w:p>
-      <w:pPr>
-        <w:ind w:left="360"/>
-      </w:pPr>
-    </w:p>
-    <w:p>
-      <w:pPr>
-        <w:ind w:left="360"/>
+        <w:jc w:val="both"/>
+        <w:rPr>
+          <w:b/>
+          <w:bCs/>
+          <w:i/>
+          <w:iCs/>
+          <w:u w:val="single"/>
+        </w:rPr>
+      </w:pPr>
+      <w:r>
+        <w:rPr>
+          <w:b/>
+          <w:bCs/>
+          <w:i/>
+          <w:iCs/>
+          <w:u w:val="single"/>
+        </w:rPr>
+        <w:t xml:space="preserve">Dentro del Componente Slider se usan </w:t>
+      </w:r>
+      <w:proofErr w:type="spellStart"/>
+      <w:r>
+        <w:rPr>
+          <w:b/>
+          <w:bCs/>
+          <w:i/>
+          <w:iCs/>
+          <w:u w:val="single"/>
+        </w:rPr>
+        <w:t>props</w:t>
+      </w:r>
+      <w:proofErr w:type="spellEnd"/>
+      <w:r>
+        <w:rPr>
+          <w:b/>
+          <w:bCs/>
+          <w:i/>
+          <w:iCs/>
+          <w:u w:val="single"/>
+        </w:rPr>
+        <w:t xml:space="preserve"> y estilos dinámicos</w:t>
+      </w:r>
+    </w:p>
+    <w:p>
+      <w:pPr>
+        <w:ind w:left="360"/>
+        <w:rPr>
+          <w:b/>
+          <w:bCs/>
+        </w:rPr>
+      </w:pPr>
+      <w:r>
+        <w:rPr>
+          <w:b/>
+          <w:bCs/>
+          <w:noProof/>
+        </w:rPr>
+        <w:drawing>
+          <wp:inline distT="0" distB="0" distL="0" distR="0" wp14:anchorId="411E46E5" wp14:editId="439D8A72">
+            <wp:extent cx="4237630" cy="2547469"/>
+            <wp:effectExtent l="0" t="0" r="0" b="5715"/>
+            <wp:docPr id="287547762" name="Imagen 1"/>
+            <wp:cNvGraphicFramePr>
+              <a:graphicFrameLocks xmlns:a="http://schemas.openxmlformats.org/drawingml/2006/main" noChangeAspect="1"/>
+            </wp:cNvGraphicFramePr>
+            <a:graphic xmlns:a="http://schemas.openxmlformats.org/drawingml/2006/main">
+              <a:graphicData uri="http://schemas.openxmlformats.org/drawingml/2006/picture">
+                <pic:pic xmlns:pic="http://schemas.openxmlformats.org/drawingml/2006/picture">
+                  <pic:nvPicPr>
+                    <pic:cNvPr id="287547762" name=""/>
+                    <pic:cNvPicPr/>
+                  </pic:nvPicPr>
+                  <pic:blipFill>
+                    <a:blip r:embed="rId19"/>
+                    <a:stretch>
+                      <a:fillRect/>
+                    </a:stretch>
+                  </pic:blipFill>
+                  <pic:spPr>
+                    <a:xfrm>
+                      <a:off x="0" y="0"/>
+                      <a:ext cx="4246772" cy="2552965"/>
+                    </a:xfrm>
+                    <a:prstGeom prst="rect">
+                      <a:avLst/>
+                    </a:prstGeom>
+                  </pic:spPr>
+                </pic:pic>
+              </a:graphicData>
+            </a:graphic>
+          </wp:inline>
+        </w:drawing>
+      </w:r>
+    </w:p>
+    <w:p>
+      <w:pPr>
+        <w:ind w:left="360"/>
+        <w:rPr>
+          <w:b/>
+          <w:bCs/>
+        </w:rPr>
+      </w:pPr>
+      <w:r>
+        <w:rPr>
+          <w:b/>
+          <w:bCs/>
+          <w:noProof/>
+        </w:rPr>
+        <w:lastRenderedPageBreak/>
+        <w:drawing>
+          <wp:inline distT="0" distB="0" distL="0" distR="0" wp14:anchorId="7C727FBF" wp14:editId="6C8AFF32">
+            <wp:extent cx="2954740" cy="2161472"/>
+            <wp:effectExtent l="0" t="0" r="0" b="0"/>
+            <wp:docPr id="1612411528" name="Imagen 1" descr="Texto&#10;&#10;Descripción generada automáticamente"/>
+            <wp:cNvGraphicFramePr>
+              <a:graphicFrameLocks xmlns:a="http://schemas.openxmlformats.org/drawingml/2006/main" noChangeAspect="1"/>
+            </wp:cNvGraphicFramePr>
+            <a:graphic xmlns:a="http://schemas.openxmlformats.org/drawingml/2006/main">
+              <a:graphicData uri="http://schemas.openxmlformats.org/drawingml/2006/picture">
+                <pic:pic xmlns:pic="http://schemas.openxmlformats.org/drawingml/2006/picture">
+                  <pic:nvPicPr>
+                    <pic:cNvPr id="1612411528" name="Imagen 1" descr="Texto&#10;&#10;Descripción generada automáticamente"/>
+                    <pic:cNvPicPr/>
+                  </pic:nvPicPr>
+                  <pic:blipFill>
+                    <a:blip r:embed="rId20"/>
+                    <a:stretch>
+                      <a:fillRect/>
+                    </a:stretch>
+                  </pic:blipFill>
+                  <pic:spPr>
+                    <a:xfrm>
+                      <a:off x="0" y="0"/>
+                      <a:ext cx="2959266" cy="2164783"/>
+                    </a:xfrm>
+                    <a:prstGeom prst="rect">
+                      <a:avLst/>
+                    </a:prstGeom>
+                  </pic:spPr>
+                </pic:pic>
+              </a:graphicData>
+            </a:graphic>
+          </wp:inline>
+        </w:drawing>
+      </w:r>
+    </w:p>
+    <w:p>
+      <w:pPr>
+        <w:ind w:left="360"/>
+        <w:rPr>
+          <w:b/>
+          <w:bCs/>
+        </w:rPr>
+      </w:pPr>
+    </w:p>
+    <w:p>
+      <w:pPr>
+        <w:ind w:left="360"/>
+      </w:pPr>
+      <w:r>
+        <w:rPr>
+          <w:b/>
+          <w:bCs/>
+        </w:rPr>
+        <w:t xml:space="preserve">Gracias al uso de los </w:t>
+      </w:r>
+      <w:proofErr w:type="spellStart"/>
+      <w:r>
+        <w:rPr>
+          <w:b/>
+          <w:bCs/>
+        </w:rPr>
+        <w:t>props</w:t>
+      </w:r>
+      <w:proofErr w:type="spellEnd"/>
+      <w:r>
+        <w:rPr>
+          <w:b/>
+          <w:bCs/>
+        </w:rPr>
+        <w:t xml:space="preserve">, como se ve en las capturas anteriores, </w:t>
+      </w:r>
+      <w:r>
+        <w:t xml:space="preserve">se puede pasar el valor de los parámetros desde el componente. En este caso el parámetro es </w:t>
+      </w:r>
+      <w:proofErr w:type="spellStart"/>
+      <w:r>
+        <w:t>direction</w:t>
+      </w:r>
+      <w:proofErr w:type="spellEnd"/>
+      <w:r>
+        <w:t xml:space="preserve"> y su valor puede ser </w:t>
+      </w:r>
+      <w:proofErr w:type="spellStart"/>
+      <w:r>
+        <w:t>left</w:t>
+      </w:r>
+      <w:proofErr w:type="spellEnd"/>
+      <w:r>
+        <w:t xml:space="preserve"> o </w:t>
+      </w:r>
+      <w:proofErr w:type="spellStart"/>
+      <w:r>
+        <w:t>right</w:t>
+      </w:r>
+      <w:proofErr w:type="spellEnd"/>
+      <w:r>
+        <w:t xml:space="preserve">. Se hace la evaluación usando la función flecha y si se cumple una u otra condición, el valor que se devolverá será 10px. Esto ocurre porque cuando se usa el operador </w:t>
+      </w:r>
+      <w:r>
+        <w:rPr>
+          <w:b/>
+          <w:bCs/>
+        </w:rPr>
+        <w:t>&amp;&amp;</w:t>
+      </w:r>
+      <w:r>
+        <w:t xml:space="preserve"> se devuelve el último valor si los valores anteriormente evaluados son </w:t>
+      </w:r>
+      <w:r>
+        <w:rPr>
+          <w:b/>
+          <w:bCs/>
+        </w:rPr>
+        <w:t>true</w:t>
+      </w:r>
+      <w:r>
+        <w:t xml:space="preserve">. En ambos casos </w:t>
+      </w:r>
+      <w:proofErr w:type="spellStart"/>
+      <w:r>
+        <w:t>direction</w:t>
+      </w:r>
+      <w:proofErr w:type="spellEnd"/>
+      <w:r>
+        <w:t xml:space="preserve"> es true.</w:t>
+      </w:r>
+    </w:p>
+    <w:p>
+      <w:pPr>
+        <w:ind w:left="360"/>
+      </w:pPr>
+    </w:p>
+    <w:p>
+      <w:pPr>
+        <w:ind w:left="360"/>
+        <w:rPr>
+          <w:b/>
+          <w:bCs/>
+        </w:rPr>
+      </w:pPr>
+      <w:r>
+        <w:rPr>
+          <w:b/>
+          <w:bCs/>
+        </w:rPr>
+        <w:t xml:space="preserve">Uso de </w:t>
+      </w:r>
+      <w:proofErr w:type="spellStart"/>
+      <w:r>
+        <w:rPr>
+          <w:b/>
+          <w:bCs/>
+        </w:rPr>
+        <w:t>Hooks</w:t>
+      </w:r>
+      <w:proofErr w:type="spellEnd"/>
+      <w:r>
+        <w:rPr>
+          <w:b/>
+          <w:bCs/>
+        </w:rPr>
+        <w:t xml:space="preserve"> y Eventos en </w:t>
+      </w:r>
+      <w:proofErr w:type="spellStart"/>
+      <w:r>
+        <w:rPr>
+          <w:b/>
+          <w:bCs/>
+        </w:rPr>
+        <w:t>React</w:t>
+      </w:r>
+      <w:proofErr w:type="spellEnd"/>
+    </w:p>
+    <w:p>
+      <w:pPr>
+        <w:pStyle w:val="Prrafodelista"/>
+        <w:numPr>
+          <w:ilvl w:val="0"/>
+          <w:numId w:val="2"/>
+        </w:numPr>
+        <w:rPr>
+          <w:b/>
+          <w:bCs/>
+        </w:rPr>
+      </w:pPr>
+      <w:r>
+        <w:rPr>
+          <w:b/>
+          <w:bCs/>
+        </w:rPr>
+        <w:t>Se implementaron eventos en el componente Slider:</w:t>
+      </w:r>
+    </w:p>
+    <w:p>
+      <w:pPr>
+        <w:ind w:left="360"/>
+        <w:rPr>
+          <w:b/>
+          <w:bCs/>
+        </w:rPr>
+      </w:pPr>
+      <w:r>
+        <w:rPr>
+          <w:b/>
+          <w:bCs/>
+          <w:noProof/>
+        </w:rPr>
+        <w:drawing>
+          <wp:inline distT="0" distB="0" distL="0" distR="0" wp14:anchorId="6449849E" wp14:editId="34C35B7F">
+            <wp:extent cx="5612130" cy="2040255"/>
+            <wp:effectExtent l="0" t="0" r="7620" b="0"/>
+            <wp:docPr id="524287263" name="Imagen 1"/>
+            <wp:cNvGraphicFramePr>
+              <a:graphicFrameLocks xmlns:a="http://schemas.openxmlformats.org/drawingml/2006/main" noChangeAspect="1"/>
+            </wp:cNvGraphicFramePr>
+            <a:graphic xmlns:a="http://schemas.openxmlformats.org/drawingml/2006/main">
+              <a:graphicData uri="http://schemas.openxmlformats.org/drawingml/2006/picture">
+                <pic:pic xmlns:pic="http://schemas.openxmlformats.org/drawingml/2006/picture">
+                  <pic:nvPicPr>
+                    <pic:cNvPr id="524287263" name=""/>
+                    <pic:cNvPicPr/>
+                  </pic:nvPicPr>
+                  <pic:blipFill>
+                    <a:blip r:embed="rId21"/>
+                    <a:stretch>
+                      <a:fillRect/>
+                    </a:stretch>
+                  </pic:blipFill>
+                  <pic:spPr>
+                    <a:xfrm>
+                      <a:off x="0" y="0"/>
+                      <a:ext cx="5612130" cy="2040255"/>
+                    </a:xfrm>
+                    <a:prstGeom prst="rect">
+                      <a:avLst/>
+                    </a:prstGeom>
+                  </pic:spPr>
+                </pic:pic>
+              </a:graphicData>
+            </a:graphic>
+          </wp:inline>
+        </w:drawing>
+      </w:r>
+    </w:p>
+    <w:p>
+      <w:pPr>
+        <w:ind w:left="360"/>
+        <w:rPr>
+          <w:b/>
+          <w:bCs/>
+        </w:rPr>
+      </w:pPr>
+    </w:p>
+    <w:p>
+      <w:pPr>
+        <w:ind w:left="360"/>
+      </w:pPr>
+      <w:r>
+        <w:t>Se usó</w:t>
+      </w:r>
+      <w:r>
+        <w:t xml:space="preserve"> un nombre </w:t>
+      </w:r>
+      <w:proofErr w:type="spellStart"/>
+      <w:r>
+        <w:t>gen</w:t>
+      </w:r>
+      <w:r>
+        <w:t>r</w:t>
+      </w:r>
+      <w:r>
+        <w:t>ico</w:t>
+      </w:r>
+      <w:proofErr w:type="spellEnd"/>
+      <w:r>
+        <w:t xml:space="preserve"> de función: </w:t>
+      </w:r>
+      <w:proofErr w:type="spellStart"/>
+      <w:r>
+        <w:t>handClick</w:t>
+      </w:r>
+      <w:proofErr w:type="spellEnd"/>
+      <w:r>
+        <w:t xml:space="preserve"> y se pasa como parámetro bien sea “</w:t>
+      </w:r>
+      <w:proofErr w:type="spellStart"/>
+      <w:r>
+        <w:t>left</w:t>
+      </w:r>
+      <w:proofErr w:type="spellEnd"/>
+      <w:r>
+        <w:t>” o “</w:t>
+      </w:r>
+      <w:proofErr w:type="spellStart"/>
+      <w:r>
+        <w:t>righ</w:t>
+      </w:r>
+      <w:proofErr w:type="spellEnd"/>
+      <w:r>
+        <w:t xml:space="preserve">”, esto para la manipulación de los botones izquierdo y derecho </w:t>
+      </w:r>
+      <w:proofErr w:type="gramStart"/>
+      <w:r>
+        <w:t>del slider</w:t>
+      </w:r>
+      <w:proofErr w:type="gramEnd"/>
+      <w:r>
+        <w:t xml:space="preserve">. Esto a su vez, implicará el uso de estilos </w:t>
+      </w:r>
+      <w:proofErr w:type="spellStart"/>
+      <w:r>
+        <w:t>css</w:t>
+      </w:r>
+      <w:proofErr w:type="spellEnd"/>
+      <w:r>
+        <w:t xml:space="preserve"> específicos que luego se irán puliendo para su funcionamiento:</w:t>
+      </w:r>
+    </w:p>
+    <w:p>
+      <w:pPr>
+        <w:ind w:left="360"/>
+      </w:pPr>
+    </w:p>
+    <w:p>
+      <w:pPr>
+        <w:ind w:left="360"/>
+      </w:pPr>
+    </w:p>
+    <w:p>
+      <w:pPr>
+        <w:ind w:left="360"/>
+        <w:jc w:val="both"/>
+      </w:pPr>
+      <w:r>
+        <w:lastRenderedPageBreak/>
+        <w:t xml:space="preserve">Hay que tener en cuenta que lo que queremos mover es el elemento o componente llamado </w:t>
+      </w:r>
+      <w:proofErr w:type="spellStart"/>
+      <w:r>
+        <w:t>Wrapper</w:t>
+      </w:r>
+      <w:proofErr w:type="spellEnd"/>
+      <w:r>
+        <w:t>, con todo lo que tiene dentro (</w:t>
+      </w:r>
+      <w:proofErr w:type="spellStart"/>
+      <w:r>
+        <w:t>Image</w:t>
+      </w:r>
+      <w:proofErr w:type="spellEnd"/>
+      <w:r>
+        <w:t xml:space="preserve">, </w:t>
+      </w:r>
+      <w:proofErr w:type="spellStart"/>
+      <w:r>
+        <w:t>SlideContainer</w:t>
+      </w:r>
+      <w:proofErr w:type="spellEnd"/>
+      <w:r>
+        <w:t xml:space="preserve">, </w:t>
+      </w:r>
+      <w:proofErr w:type="spellStart"/>
+      <w:r>
+        <w:t>etc</w:t>
+      </w:r>
+      <w:proofErr w:type="spellEnd"/>
+      <w:r>
+        <w:t>). Por eso debemos implementar algo que permita realizar ese movimiento. Por otra parte, todo esto va en conexión con las flechas (Arrow) izquierda (</w:t>
+      </w:r>
+      <w:proofErr w:type="spellStart"/>
+      <w:r>
+        <w:t>left</w:t>
+      </w:r>
+      <w:proofErr w:type="spellEnd"/>
+      <w:r>
+        <w:t>) y derecha (</w:t>
+      </w:r>
+      <w:proofErr w:type="spellStart"/>
+      <w:r>
+        <w:t>right</w:t>
+      </w:r>
+      <w:proofErr w:type="spellEnd"/>
+      <w:r>
+        <w:t xml:space="preserve">). De tal modo que al hacer clic en ellas se active el evento, haciendo llamado a la función </w:t>
+      </w:r>
+      <w:proofErr w:type="spellStart"/>
+      <w:r>
+        <w:t>handleClick</w:t>
+      </w:r>
+      <w:proofErr w:type="spellEnd"/>
+      <w:r>
+        <w:t xml:space="preserve">. </w:t>
+      </w:r>
+    </w:p>
+    <w:p>
+      <w:pPr>
+        <w:ind w:left="360"/>
+        <w:jc w:val="both"/>
+      </w:pPr>
+      <w:r>
+        <w:t xml:space="preserve">Primero que todo colocamos un </w:t>
+      </w:r>
+      <w:proofErr w:type="spellStart"/>
+      <w:r>
+        <w:t>prop</w:t>
+      </w:r>
+      <w:proofErr w:type="spellEnd"/>
+      <w:r>
+        <w:t xml:space="preserve"> en el </w:t>
+      </w:r>
+      <w:proofErr w:type="spellStart"/>
+      <w:r>
+        <w:t>Wrapper</w:t>
+      </w:r>
+      <w:proofErr w:type="spellEnd"/>
+      <w:r>
+        <w:t xml:space="preserve">, que se llame </w:t>
+      </w:r>
+      <w:proofErr w:type="spellStart"/>
+      <w:r>
+        <w:t>slideIndex</w:t>
+      </w:r>
+      <w:proofErr w:type="spellEnd"/>
+      <w:r>
+        <w:t xml:space="preserve">. Temporalmente colocamos un </w:t>
+      </w:r>
+      <w:proofErr w:type="spellStart"/>
+      <w:r>
+        <w:t>className</w:t>
+      </w:r>
+      <w:proofErr w:type="spellEnd"/>
+      <w:r>
+        <w:t xml:space="preserve"> al </w:t>
+      </w:r>
+      <w:proofErr w:type="spellStart"/>
+      <w:r>
+        <w:t>div</w:t>
+      </w:r>
+      <w:proofErr w:type="spellEnd"/>
+      <w:r>
+        <w:t xml:space="preserve"> para identificarlo con </w:t>
+      </w:r>
+      <w:proofErr w:type="spellStart"/>
+      <w:r>
+        <w:t>React</w:t>
+      </w:r>
+      <w:proofErr w:type="spellEnd"/>
+      <w:r>
+        <w:t xml:space="preserve"> </w:t>
+      </w:r>
+      <w:proofErr w:type="spellStart"/>
+      <w:r>
+        <w:t>Developer</w:t>
+      </w:r>
+      <w:proofErr w:type="spellEnd"/>
+      <w:r>
+        <w:t xml:space="preserve"> Tools en el navegador. A </w:t>
+      </w:r>
+      <w:proofErr w:type="gramStart"/>
+      <w:r>
+        <w:t>continuación</w:t>
+      </w:r>
+      <w:proofErr w:type="gramEnd"/>
+      <w:r>
+        <w:t xml:space="preserve"> un vistazo del trabajo terminado, para entender todo el proceso. Luego se explicará cómo se llegó a este resultado final:</w:t>
+      </w:r>
+    </w:p>
+    <w:p>
+      <w:pPr>
+        <w:ind w:left="360"/>
+        <w:jc w:val="both"/>
+      </w:pPr>
+      <w:r>
+        <w:rPr>
+          <w:noProof/>
+        </w:rPr>
+        <w:drawing>
+          <wp:inline distT="0" distB="0" distL="0" distR="0" wp14:anchorId="03A073DD" wp14:editId="53306A9E">
+            <wp:extent cx="4101152" cy="2416701"/>
+            <wp:effectExtent l="0" t="0" r="0" b="3175"/>
+            <wp:docPr id="471887039" name="Imagen 1"/>
+            <wp:cNvGraphicFramePr>
+              <a:graphicFrameLocks xmlns:a="http://schemas.openxmlformats.org/drawingml/2006/main" noChangeAspect="1"/>
+            </wp:cNvGraphicFramePr>
+            <a:graphic xmlns:a="http://schemas.openxmlformats.org/drawingml/2006/main">
+              <a:graphicData uri="http://schemas.openxmlformats.org/drawingml/2006/picture">
+                <pic:pic xmlns:pic="http://schemas.openxmlformats.org/drawingml/2006/picture">
+                  <pic:nvPicPr>
+                    <pic:cNvPr id="471887039" name=""/>
+                    <pic:cNvPicPr/>
+                  </pic:nvPicPr>
+                  <pic:blipFill>
+                    <a:blip r:embed="rId22"/>
+                    <a:stretch>
+                      <a:fillRect/>
+                    </a:stretch>
+                  </pic:blipFill>
+                  <pic:spPr>
+                    <a:xfrm>
+                      <a:off x="0" y="0"/>
+                      <a:ext cx="4111862" cy="2423012"/>
+                    </a:xfrm>
+                    <a:prstGeom prst="rect">
+                      <a:avLst/>
+                    </a:prstGeom>
+                  </pic:spPr>
+                </pic:pic>
+              </a:graphicData>
+            </a:graphic>
+          </wp:inline>
+        </w:drawing>
+      </w:r>
+    </w:p>
+    <w:p>
+      <w:pPr>
+        <w:ind w:left="360"/>
+        <w:jc w:val="both"/>
+      </w:pPr>
+      <w:r>
+        <w:t xml:space="preserve">Esta es por así decirlo, la página número 1 </w:t>
+      </w:r>
+      <w:proofErr w:type="gramStart"/>
+      <w:r>
+        <w:t>del slider</w:t>
+      </w:r>
+      <w:proofErr w:type="gramEnd"/>
+      <w:r>
+        <w:t xml:space="preserve"> en conjunto. Un no movimiento del slider se lo pasamos al </w:t>
+      </w:r>
+      <w:proofErr w:type="spellStart"/>
+      <w:r>
+        <w:t>transform</w:t>
+      </w:r>
+      <w:proofErr w:type="spellEnd"/>
+      <w:r>
+        <w:t xml:space="preserve">: </w:t>
+      </w:r>
+      <w:proofErr w:type="spellStart"/>
+      <w:proofErr w:type="gramStart"/>
+      <w:r>
+        <w:t>translateX</w:t>
+      </w:r>
+      <w:proofErr w:type="spellEnd"/>
+      <w:r>
+        <w:t>(</w:t>
+      </w:r>
+      <w:proofErr w:type="gramEnd"/>
+      <w:r>
+        <w:t xml:space="preserve">) como valor 0 (*Nota: </w:t>
+      </w:r>
+      <w:proofErr w:type="spellStart"/>
+      <w:r>
+        <w:t>transform</w:t>
+      </w:r>
+      <w:proofErr w:type="spellEnd"/>
+      <w:r>
+        <w:t xml:space="preserve"> es una propiedad CSS para mover elementos en pantalla). En realidad 0 </w:t>
+      </w:r>
+      <w:r>
+        <w:t xml:space="preserve">significa que no hay movimiento alguno en ninguna dirección. </w:t>
+      </w:r>
+    </w:p>
+    <w:p>
+      <w:pPr>
+        <w:ind w:left="360"/>
+        <w:jc w:val="both"/>
+      </w:pPr>
+      <w:r>
+        <w:t xml:space="preserve">Posteriormente nos encontramos esto en </w:t>
+      </w:r>
+      <w:proofErr w:type="gramStart"/>
+      <w:r>
+        <w:t>el siguiente slider</w:t>
+      </w:r>
+      <w:proofErr w:type="gramEnd"/>
+      <w:r>
+        <w:t xml:space="preserve">. </w:t>
+      </w:r>
+    </w:p>
+    <w:p>
+      <w:pPr>
+        <w:ind w:left="360"/>
+        <w:jc w:val="both"/>
+      </w:pPr>
+      <w:r>
+        <w:rPr>
+          <w:noProof/>
+        </w:rPr>
+        <w:drawing>
+          <wp:inline distT="0" distB="0" distL="0" distR="0" wp14:anchorId="3AD458F6" wp14:editId="40B9DFBD">
+            <wp:extent cx="3753134" cy="1937293"/>
+            <wp:effectExtent l="0" t="0" r="0" b="6350"/>
+            <wp:docPr id="1476206013" name="Imagen 1"/>
+            <wp:cNvGraphicFramePr>
+              <a:graphicFrameLocks xmlns:a="http://schemas.openxmlformats.org/drawingml/2006/main" noChangeAspect="1"/>
+            </wp:cNvGraphicFramePr>
+            <a:graphic xmlns:a="http://schemas.openxmlformats.org/drawingml/2006/main">
+              <a:graphicData uri="http://schemas.openxmlformats.org/drawingml/2006/picture">
+                <pic:pic xmlns:pic="http://schemas.openxmlformats.org/drawingml/2006/picture">
+                  <pic:nvPicPr>
+                    <pic:cNvPr id="1476206013" name=""/>
+                    <pic:cNvPicPr/>
+                  </pic:nvPicPr>
+                  <pic:blipFill>
+                    <a:blip r:embed="rId23"/>
+                    <a:stretch>
+                      <a:fillRect/>
+                    </a:stretch>
+                  </pic:blipFill>
+                  <pic:spPr>
+                    <a:xfrm>
+                      <a:off x="0" y="0"/>
+                      <a:ext cx="3764003" cy="1942904"/>
+                    </a:xfrm>
+                    <a:prstGeom prst="rect">
+                      <a:avLst/>
+                    </a:prstGeom>
+                  </pic:spPr>
+                </pic:pic>
+              </a:graphicData>
+            </a:graphic>
+          </wp:inline>
+        </w:drawing>
+      </w:r>
+    </w:p>
+    <w:p>
+      <w:pPr>
+        <w:ind w:left="360"/>
+        <w:jc w:val="both"/>
+      </w:pPr>
+      <w:r>
+        <w:t>Y esto en el tercero:</w:t>
+      </w:r>
+    </w:p>
+    <w:p>
+      <w:r>
+        <w:br w:type="page"/>
+      </w:r>
+    </w:p>
+    <w:p>
+      <w:pPr>
+        <w:ind w:left="360"/>
+        <w:jc w:val="both"/>
+      </w:pPr>
+      <w:r>
+        <w:rPr>
+          <w:noProof/>
+        </w:rPr>
+        <w:lastRenderedPageBreak/>
+        <w:drawing>
+          <wp:inline distT="0" distB="0" distL="0" distR="0" wp14:anchorId="64EBE759" wp14:editId="27B33AA5">
+            <wp:extent cx="4667534" cy="3245304"/>
+            <wp:effectExtent l="0" t="0" r="0" b="0"/>
+            <wp:docPr id="991607706" name="Imagen 1" descr="Interfaz de usuario gráfica, Texto, Aplicación&#10;&#10;Descripción generada automáticamente"/>
+            <wp:cNvGraphicFramePr>
+              <a:graphicFrameLocks xmlns:a="http://schemas.openxmlformats.org/drawingml/2006/main" noChangeAspect="1"/>
+            </wp:cNvGraphicFramePr>
+            <a:graphic xmlns:a="http://schemas.openxmlformats.org/drawingml/2006/main">
+              <a:graphicData uri="http://schemas.openxmlformats.org/drawingml/2006/picture">
+                <pic:pic xmlns:pic="http://schemas.openxmlformats.org/drawingml/2006/picture">
+                  <pic:nvPicPr>
+                    <pic:cNvPr id="991607706" name="Imagen 1" descr="Interfaz de usuario gráfica, Texto, Aplicación&#10;&#10;Descripción generada automáticamente"/>
+                    <pic:cNvPicPr/>
+                  </pic:nvPicPr>
+                  <pic:blipFill>
+                    <a:blip r:embed="rId24"/>
+                    <a:stretch>
+                      <a:fillRect/>
+                    </a:stretch>
+                  </pic:blipFill>
+                  <pic:spPr>
+                    <a:xfrm>
+                      <a:off x="0" y="0"/>
+                      <a:ext cx="4675130" cy="3250586"/>
+                    </a:xfrm>
+                    <a:prstGeom prst="rect">
+                      <a:avLst/>
+                    </a:prstGeom>
+                  </pic:spPr>
+                </pic:pic>
+              </a:graphicData>
+            </a:graphic>
+          </wp:inline>
+        </w:drawing>
+      </w:r>
+    </w:p>
+    <w:p>
+      <w:pPr>
+        <w:ind w:left="360"/>
+        <w:jc w:val="both"/>
+      </w:pPr>
+      <w:r>
+        <w:t xml:space="preserve">Esto no significa que el valor 1 o el valor 2 por sí mismos impliquen el movimiento </w:t>
+      </w:r>
+      <w:proofErr w:type="gramStart"/>
+      <w:r>
+        <w:t>del slider</w:t>
+      </w:r>
+      <w:proofErr w:type="gramEnd"/>
+      <w:r>
+        <w:t xml:space="preserve">. El truco está en multiplicar ese 1 o ese 2 o el valor que sea, por -100. Por ejemplo, si se multiplica por 1, será un valor de -100 que significa un movimiento completo de “pantalla”, en el eje indicado. En nuestro caso es el eje equis. </w:t>
+      </w:r>
+    </w:p>
+    <w:p>
+      <w:pPr>
+        <w:ind w:left="360"/>
+        <w:jc w:val="both"/>
+      </w:pPr>
+      <w:r>
+        <w:t>Luego, cada vez que se dé clic en el botón Arrow (flecha), sea a la izquierda o a la derecha, se aplicará la siguiente lógica:</w:t>
+      </w:r>
+    </w:p>
+    <w:p>
+      <w:pPr>
+        <w:ind w:left="360"/>
+        <w:jc w:val="both"/>
+      </w:pPr>
+      <w:r>
+        <w:rPr>
+          <w:noProof/>
+        </w:rPr>
+        <w:drawing>
+          <wp:inline distT="0" distB="0" distL="0" distR="0" wp14:anchorId="3D5B2D28" wp14:editId="11432C67">
+            <wp:extent cx="4101152" cy="1609742"/>
+            <wp:effectExtent l="0" t="0" r="0" b="0"/>
+            <wp:docPr id="1525901441" name="Imagen 1"/>
+            <wp:cNvGraphicFramePr>
+              <a:graphicFrameLocks xmlns:a="http://schemas.openxmlformats.org/drawingml/2006/main" noChangeAspect="1"/>
+            </wp:cNvGraphicFramePr>
+            <a:graphic xmlns:a="http://schemas.openxmlformats.org/drawingml/2006/main">
+              <a:graphicData uri="http://schemas.openxmlformats.org/drawingml/2006/picture">
+                <pic:pic xmlns:pic="http://schemas.openxmlformats.org/drawingml/2006/picture">
+                  <pic:nvPicPr>
+                    <pic:cNvPr id="1525901441" name=""/>
+                    <pic:cNvPicPr/>
+                  </pic:nvPicPr>
+                  <pic:blipFill>
+                    <a:blip r:embed="rId25"/>
+                    <a:stretch>
+                      <a:fillRect/>
+                    </a:stretch>
+                  </pic:blipFill>
+                  <pic:spPr>
+                    <a:xfrm>
+                      <a:off x="0" y="0"/>
+                      <a:ext cx="4111055" cy="1613629"/>
+                    </a:xfrm>
+                    <a:prstGeom prst="rect">
+                      <a:avLst/>
+                    </a:prstGeom>
+                  </pic:spPr>
+                </pic:pic>
+              </a:graphicData>
+            </a:graphic>
+          </wp:inline>
+        </w:drawing>
+      </w:r>
+    </w:p>
+    <w:p>
+      <w:pPr>
+        <w:ind w:left="360"/>
+        <w:jc w:val="both"/>
+      </w:pPr>
+      <w:r>
+        <w:t xml:space="preserve">Como se vio en capturas anteriores, </w:t>
+      </w:r>
+      <w:proofErr w:type="spellStart"/>
+      <w:r>
+        <w:t>slideIndex</w:t>
+      </w:r>
+      <w:proofErr w:type="spellEnd"/>
+      <w:r>
+        <w:t xml:space="preserve"> puede tomar los valores 0, 1 y 2. Y a partir de ahí se puede hacer la evaluación y el incremento o decremento de dicha variable, pero todo es gracias al </w:t>
+      </w:r>
+      <w:proofErr w:type="spellStart"/>
+      <w:r>
+        <w:t>hook</w:t>
+      </w:r>
+      <w:proofErr w:type="spellEnd"/>
+      <w:r>
+        <w:t xml:space="preserve"> </w:t>
+      </w:r>
+      <w:proofErr w:type="spellStart"/>
+      <w:proofErr w:type="gramStart"/>
+      <w:r>
+        <w:t>useState</w:t>
+      </w:r>
+      <w:proofErr w:type="spellEnd"/>
+      <w:r>
+        <w:t>(</w:t>
+      </w:r>
+      <w:proofErr w:type="gramEnd"/>
+      <w:r>
+        <w:t xml:space="preserve">). Como ve, el valor inicial es cero. De ahí que sea </w:t>
+      </w:r>
+      <w:proofErr w:type="spellStart"/>
+      <w:proofErr w:type="gramStart"/>
+      <w:r>
+        <w:t>useState</w:t>
+      </w:r>
+      <w:proofErr w:type="spellEnd"/>
+      <w:r>
+        <w:t>(</w:t>
+      </w:r>
+      <w:proofErr w:type="gramEnd"/>
+      <w:r>
+        <w:t xml:space="preserve">0). Pero la función </w:t>
+      </w:r>
+      <w:proofErr w:type="spellStart"/>
+      <w:r>
+        <w:t>handleclick</w:t>
+      </w:r>
+      <w:proofErr w:type="spellEnd"/>
+      <w:r>
+        <w:t xml:space="preserve"> permitirá cambiar el estado usando la otra función llamada </w:t>
+      </w:r>
+      <w:proofErr w:type="spellStart"/>
+      <w:r>
+        <w:t>setSlideIndex</w:t>
+      </w:r>
+      <w:proofErr w:type="spellEnd"/>
+      <w:r>
+        <w:t>.</w:t>
+      </w:r>
+    </w:p>
+    <w:p>
+      <w:pPr>
+        <w:ind w:left="360"/>
+        <w:jc w:val="both"/>
+      </w:pPr>
+    </w:p>
+    <w:p>
+      <w:pPr>
+        <w:ind w:left="360"/>
+        <w:jc w:val="both"/>
+        <w:rPr>
+          <w:b/>
+          <w:bCs/>
+        </w:rPr>
+      </w:pPr>
+      <w:r>
+        <w:rPr>
+          <w:b/>
+          <w:bCs/>
+        </w:rPr>
+        <w:t>Renderizado de Categorías</w:t>
+      </w:r>
+    </w:p>
+    <w:p>
+      <w:pPr>
+        <w:ind w:left="360"/>
+        <w:jc w:val="both"/>
+      </w:pPr>
+      <w:r>
+        <w:t xml:space="preserve">Se construye el componente </w:t>
+      </w:r>
+      <w:proofErr w:type="spellStart"/>
+      <w:r>
+        <w:t>Categories</w:t>
+      </w:r>
+      <w:proofErr w:type="spellEnd"/>
+      <w:r>
+        <w:t>. Para resumir, no se incluirá todo el código en este documento:</w:t>
+      </w:r>
+    </w:p>
+    <w:p>
+      <w:pPr>
+        <w:ind w:left="360"/>
+        <w:jc w:val="both"/>
+      </w:pPr>
+      <w:r>
+        <w:lastRenderedPageBreak/>
+        <w:drawing>
+          <wp:inline distT="0" distB="0" distL="0" distR="0" wp14:anchorId="40FF7330" wp14:editId="5CDF1F9B">
+            <wp:extent cx="5206621" cy="1988272"/>
+            <wp:effectExtent l="0" t="0" r="0" b="0"/>
+            <wp:docPr id="639732890" name="Imagen 1"/>
+            <wp:cNvGraphicFramePr>
+              <a:graphicFrameLocks xmlns:a="http://schemas.openxmlformats.org/drawingml/2006/main" noChangeAspect="1"/>
+            </wp:cNvGraphicFramePr>
+            <a:graphic xmlns:a="http://schemas.openxmlformats.org/drawingml/2006/main">
+              <a:graphicData uri="http://schemas.openxmlformats.org/drawingml/2006/picture">
+                <pic:pic xmlns:pic="http://schemas.openxmlformats.org/drawingml/2006/picture">
+                  <pic:nvPicPr>
+                    <pic:cNvPr id="639732890" name=""/>
+                    <pic:cNvPicPr/>
+                  </pic:nvPicPr>
+                  <pic:blipFill>
+                    <a:blip r:embed="rId26"/>
+                    <a:stretch>
+                      <a:fillRect/>
+                    </a:stretch>
+                  </pic:blipFill>
+                  <pic:spPr>
+                    <a:xfrm>
+                      <a:off x="0" y="0"/>
+                      <a:ext cx="5219254" cy="1993096"/>
+                    </a:xfrm>
+                    <a:prstGeom prst="rect">
+                      <a:avLst/>
+                    </a:prstGeom>
+                  </pic:spPr>
+                </pic:pic>
+              </a:graphicData>
+            </a:graphic>
+          </wp:inline>
+        </w:drawing>
+      </w:r>
+    </w:p>
+    <w:p>
+      <w:pPr>
+        <w:ind w:left="360"/>
+        <w:jc w:val="both"/>
+      </w:pPr>
+      <w:r>
+        <w:t>En el código a</w:t>
+      </w:r>
+      <w:r>
+        <w:t xml:space="preserve">nterior </w:t>
+      </w:r>
+      <w:r>
+        <w:t xml:space="preserve">se usa la variable </w:t>
+      </w:r>
+      <w:proofErr w:type="spellStart"/>
+      <w:r>
+        <w:rPr>
+          <w:b/>
+          <w:bCs/>
+        </w:rPr>
+        <w:t>myprop_item</w:t>
+      </w:r>
+      <w:proofErr w:type="spellEnd"/>
+      <w:r>
+        <w:t xml:space="preserve"> </w:t>
+      </w:r>
+      <w:r>
+        <w:t xml:space="preserve">como </w:t>
+      </w:r>
+      <w:proofErr w:type="spellStart"/>
+      <w:r>
+        <w:rPr>
+          <w:i/>
+          <w:iCs/>
+        </w:rPr>
+        <w:t>prop</w:t>
+      </w:r>
+      <w:proofErr w:type="spellEnd"/>
+      <w:r>
+        <w:t>. Esto se hace para diferenciar de la variable "</w:t>
+      </w:r>
+      <w:proofErr w:type="spellStart"/>
+      <w:r>
+        <w:t>item</w:t>
+      </w:r>
+      <w:proofErr w:type="spellEnd"/>
+      <w:r>
+        <w:t>" la cual se usa para hacer el recorrido del array</w:t>
+      </w:r>
+      <w:r>
+        <w:t xml:space="preserve"> con el método </w:t>
+      </w:r>
+      <w:proofErr w:type="spellStart"/>
+      <w:proofErr w:type="gramStart"/>
+      <w:r>
+        <w:t>map</w:t>
+      </w:r>
+      <w:proofErr w:type="spellEnd"/>
+      <w:r>
+        <w:t>(</w:t>
+      </w:r>
+      <w:proofErr w:type="gramEnd"/>
+      <w:r>
+        <w:t>)</w:t>
+      </w:r>
+      <w:r>
+        <w:t xml:space="preserve">. Este </w:t>
+      </w:r>
+      <w:proofErr w:type="spellStart"/>
+      <w:r>
+        <w:t>prop</w:t>
+      </w:r>
+      <w:proofErr w:type="spellEnd"/>
+      <w:r>
+        <w:t xml:space="preserve"> </w:t>
+      </w:r>
+      <w:proofErr w:type="spellStart"/>
+      <w:r>
+        <w:t>myprop_item</w:t>
+      </w:r>
+      <w:proofErr w:type="spellEnd"/>
+      <w:r>
+        <w:t xml:space="preserve"> se pasa al componente </w:t>
+      </w:r>
+      <w:proofErr w:type="spellStart"/>
+      <w:r>
+        <w:rPr>
+          <w:b/>
+          <w:bCs/>
+        </w:rPr>
+        <w:t>CategoryItem</w:t>
+      </w:r>
+      <w:proofErr w:type="spellEnd"/>
+      <w:r>
+        <w:t xml:space="preserve"> para poder renderizar los elementos</w:t>
+      </w:r>
+      <w:r>
+        <w:t>.</w:t>
+      </w:r>
+    </w:p>
+    <w:p>
+      <w:pPr>
+        <w:ind w:left="360"/>
+        <w:jc w:val="both"/>
+      </w:pPr>
+      <w:proofErr w:type="spellStart"/>
+      <w:r>
+        <w:t>Categories</w:t>
+      </w:r>
+      <w:proofErr w:type="spellEnd"/>
+      <w:r>
+        <w:t xml:space="preserve"> renderiza </w:t>
+      </w:r>
+      <w:r>
+        <w:rPr>
+          <w:b/>
+          <w:bCs/>
+        </w:rPr>
+        <w:t>un único</w:t>
+      </w:r>
+      <w:r>
+        <w:t xml:space="preserve"> contenedor, que a su vez renderizará </w:t>
+      </w:r>
+      <w:r>
+        <w:rPr>
+          <w:b/>
+          <w:bCs/>
+        </w:rPr>
+        <w:t xml:space="preserve">varias copias del Componente </w:t>
+      </w:r>
+      <w:proofErr w:type="spellStart"/>
+      <w:r>
+        <w:rPr>
+          <w:b/>
+          <w:bCs/>
+        </w:rPr>
+        <w:t>CategoryItem</w:t>
+      </w:r>
+      <w:proofErr w:type="spellEnd"/>
+      <w:r>
+        <w:t xml:space="preserve">, según la cantidad de registros que haya en el array </w:t>
+      </w:r>
+      <w:proofErr w:type="spellStart"/>
+      <w:r>
+        <w:t>categories</w:t>
+      </w:r>
+      <w:proofErr w:type="spellEnd"/>
+      <w:r>
+        <w:t xml:space="preserve"> de data.js.</w:t>
+      </w:r>
+    </w:p>
+    <w:p>
+      <w:pPr>
+        <w:ind w:left="360"/>
+        <w:jc w:val="both"/>
+      </w:pPr>
+      <w:proofErr w:type="spellStart"/>
+      <w:r>
+        <w:t>CategoryItem</w:t>
+      </w:r>
+      <w:proofErr w:type="spellEnd"/>
+      <w:r>
+        <w:t xml:space="preserve">, renderiza solo un Contenedor base con la imagen y el nombre del producto junto con el botón “SHOP NOW” o “Comprar Ahora”. No usa como tal un recorrido de array, ya que esto se hará en el componente </w:t>
+      </w:r>
+      <w:proofErr w:type="spellStart"/>
+      <w:r>
+        <w:t>Categories</w:t>
+      </w:r>
+      <w:proofErr w:type="spellEnd"/>
+      <w:r>
+        <w:t xml:space="preserve"> cuando se llame a </w:t>
+      </w:r>
+      <w:proofErr w:type="spellStart"/>
+      <w:r>
+        <w:t>CategoryItem</w:t>
+      </w:r>
+      <w:proofErr w:type="spellEnd"/>
+      <w:r>
+        <w:t xml:space="preserve">. Más bien, implementa el </w:t>
+      </w:r>
+      <w:proofErr w:type="spellStart"/>
+      <w:r>
+        <w:t>prop</w:t>
+      </w:r>
+      <w:proofErr w:type="spellEnd"/>
+      <w:r>
+        <w:t xml:space="preserve"> </w:t>
+      </w:r>
+      <w:proofErr w:type="spellStart"/>
+      <w:r>
+        <w:rPr>
+          <w:b/>
+          <w:bCs/>
+        </w:rPr>
+        <w:t>myprop_item</w:t>
+      </w:r>
+      <w:proofErr w:type="spellEnd"/>
+      <w:r>
+        <w:rPr>
+          <w:b/>
+          <w:bCs/>
+        </w:rPr>
+        <w:t>.</w:t>
+      </w:r>
+    </w:p>
+    <w:p>
+      <w:pPr>
+        <w:ind w:left="360"/>
+        <w:jc w:val="both"/>
+      </w:pPr>
+      <w:r>
+        <w:t xml:space="preserve">A continuación, el código de </w:t>
+      </w:r>
+      <w:proofErr w:type="spellStart"/>
+      <w:r>
+        <w:t>CategoryItem</w:t>
+      </w:r>
+      <w:proofErr w:type="spellEnd"/>
+      <w:r>
+        <w:t>:</w:t>
+      </w:r>
+    </w:p>
+    <w:p>
+      <w:pPr>
+        <w:ind w:left="360"/>
+        <w:jc w:val="both"/>
+      </w:pPr>
+      <w:r>
+        <w:drawing>
+          <wp:inline distT="0" distB="0" distL="0" distR="0" wp14:anchorId="04B69C8A" wp14:editId="75880BE4">
+            <wp:extent cx="4933666" cy="2159805"/>
+            <wp:effectExtent l="0" t="0" r="635" b="0"/>
+            <wp:docPr id="2129751879" name="Imagen 1"/>
+            <wp:cNvGraphicFramePr>
+              <a:graphicFrameLocks xmlns:a="http://schemas.openxmlformats.org/drawingml/2006/main" noChangeAspect="1"/>
+            </wp:cNvGraphicFramePr>
+            <a:graphic xmlns:a="http://schemas.openxmlformats.org/drawingml/2006/main">
+              <a:graphicData uri="http://schemas.openxmlformats.org/drawingml/2006/picture">
+                <pic:pic xmlns:pic="http://schemas.openxmlformats.org/drawingml/2006/picture">
+                  <pic:nvPicPr>
+                    <pic:cNvPr id="2129751879" name=""/>
+                    <pic:cNvPicPr/>
+                  </pic:nvPicPr>
+                  <pic:blipFill>
+                    <a:blip r:embed="rId27"/>
+                    <a:stretch>
+                      <a:fillRect/>
+                    </a:stretch>
+                  </pic:blipFill>
+                  <pic:spPr>
+                    <a:xfrm>
+                      <a:off x="0" y="0"/>
+                      <a:ext cx="4940741" cy="2162902"/>
+                    </a:xfrm>
+                    <a:prstGeom prst="rect">
+                      <a:avLst/>
+                    </a:prstGeom>
+                  </pic:spPr>
+                </pic:pic>
+              </a:graphicData>
+            </a:graphic>
+          </wp:inline>
+        </w:drawing>
+      </w:r>
+    </w:p>
+    <w:p>
+      <w:pPr>
+        <w:ind w:left="360"/>
+        <w:jc w:val="both"/>
       </w:pPr>
     </w:p>
     <w:sectPr>
@@ -1244,8 +2540,100 @@
       </w:pPr>
     </w:lvl>
   </w:abstractNum>
+  <w:abstractNum w:abstractNumId="1" w15:restartNumberingAfterBreak="0">
+    <w:nsid w:val="7D0A31A5"/>
+    <w:multiLevelType w:val="hybridMultilevel"/>
+    <w:tmpl w:val="7500ECD4"/>
+    <w:lvl w:ilvl="0" w:tplc="080A000F">
+      <w:start w:val="1"/>
+      <w:numFmt w:val="decimal"/>
+      <w:lvlText w:val="%1."/>
+      <w:lvlJc w:val="left"/>
+      <w:pPr>
+        <w:ind w:left="720" w:hanging="360"/>
+      </w:pPr>
+      <w:rPr>
+        <w:rFonts w:hint="default"/>
+      </w:rPr>
+    </w:lvl>
+    <w:lvl w:ilvl="1" w:tplc="080A0019" w:tentative="1">
+      <w:start w:val="1"/>
+      <w:numFmt w:val="lowerLetter"/>
+      <w:lvlText w:val="%2."/>
+      <w:lvlJc w:val="left"/>
+      <w:pPr>
+        <w:ind w:left="1440" w:hanging="360"/>
+      </w:pPr>
+    </w:lvl>
+    <w:lvl w:ilvl="2" w:tplc="080A001B" w:tentative="1">
+      <w:start w:val="1"/>
+      <w:numFmt w:val="lowerRoman"/>
+      <w:lvlText w:val="%3."/>
+      <w:lvlJc w:val="right"/>
+      <w:pPr>
+        <w:ind w:left="2160" w:hanging="180"/>
+      </w:pPr>
+    </w:lvl>
+    <w:lvl w:ilvl="3" w:tplc="080A000F" w:tentative="1">
+      <w:start w:val="1"/>
+      <w:numFmt w:val="decimal"/>
+      <w:lvlText w:val="%4."/>
+      <w:lvlJc w:val="left"/>
+      <w:pPr>
+        <w:ind w:left="2880" w:hanging="360"/>
+      </w:pPr>
+    </w:lvl>
+    <w:lvl w:ilvl="4" w:tplc="080A0019" w:tentative="1">
+      <w:start w:val="1"/>
+      <w:numFmt w:val="lowerLetter"/>
+      <w:lvlText w:val="%5."/>
+      <w:lvlJc w:val="left"/>
+      <w:pPr>
+        <w:ind w:left="3600" w:hanging="360"/>
+      </w:pPr>
+    </w:lvl>
+    <w:lvl w:ilvl="5" w:tplc="080A001B" w:tentative="1">
+      <w:start w:val="1"/>
+      <w:numFmt w:val="lowerRoman"/>
+      <w:lvlText w:val="%6."/>
+      <w:lvlJc w:val="right"/>
+      <w:pPr>
+        <w:ind w:left="4320" w:hanging="180"/>
+      </w:pPr>
+    </w:lvl>
+    <w:lvl w:ilvl="6" w:tplc="080A000F" w:tentative="1">
+      <w:start w:val="1"/>
+      <w:numFmt w:val="decimal"/>
+      <w:lvlText w:val="%7."/>
+      <w:lvlJc w:val="left"/>
+      <w:pPr>
+        <w:ind w:left="5040" w:hanging="360"/>
+      </w:pPr>
+    </w:lvl>
+    <w:lvl w:ilvl="7" w:tplc="080A0019" w:tentative="1">
+      <w:start w:val="1"/>
+      <w:numFmt w:val="lowerLetter"/>
+      <w:lvlText w:val="%8."/>
+      <w:lvlJc w:val="left"/>
+      <w:pPr>
+        <w:ind w:left="5760" w:hanging="360"/>
+      </w:pPr>
+    </w:lvl>
+    <w:lvl w:ilvl="8" w:tplc="080A001B" w:tentative="1">
+      <w:start w:val="1"/>
+      <w:numFmt w:val="lowerRoman"/>
+      <w:lvlText w:val="%9."/>
+      <w:lvlJc w:val="right"/>
+      <w:pPr>
+        <w:ind w:left="6480" w:hanging="180"/>
+      </w:pPr>
+    </w:lvl>
+  </w:abstractNum>
   <w:num w:numId="1" w16cid:durableId="253903117">
     <w:abstractNumId w:val="0"/>
+  </w:num>
+  <w:num w:numId="2" w16cid:durableId="1041441284">
+    <w:abstractNumId w:val="1"/>
   </w:num>
 </w:numbering>
 </file>

</xml_diff>